<commit_message>
Aggregated small model updates
</commit_message>
<xml_diff>
--- a/Equity Research Reports/2023Q1 Cruise Lines Chapter1 Business Model.docx
+++ b/Equity Research Reports/2023Q1 Cruise Lines Chapter1 Business Model.docx
@@ -136,16 +136,7 @@
         </w:numPr>
       </w:pPr>
       <w:r>
-        <w:t>(</w:t>
-      </w:r>
-      <w:r>
-        <w:t>After taxes and fees</w:t>
-      </w:r>
-      <w:r>
-        <w:t xml:space="preserve">) </w:t>
-      </w:r>
-      <w:r>
-        <w:t xml:space="preserve">A room on </w:t>
+        <w:t xml:space="preserve">(After taxes and fees) A room on </w:t>
       </w:r>
       <w:r>
         <w:t xml:space="preserve">a </w:t>
@@ -177,16 +168,7 @@
         </w:numPr>
       </w:pPr>
       <w:r>
-        <w:t>(</w:t>
-      </w:r>
-      <w:r>
-        <w:t>After taxes and fees</w:t>
-      </w:r>
-      <w:r>
-        <w:t>)</w:t>
-      </w:r>
-      <w:r>
-        <w:t xml:space="preserve"> A room at </w:t>
+        <w:t xml:space="preserve">(After taxes and fees) A room at </w:t>
       </w:r>
       <w:r>
         <w:t xml:space="preserve">the </w:t>
@@ -253,16 +235,7 @@
         <w:t xml:space="preserve">after the included food, </w:t>
       </w:r>
       <w:r>
-        <w:t xml:space="preserve">it’s CHEAPER than a </w:t>
-      </w:r>
-      <w:r>
-        <w:t>resort</w:t>
-      </w:r>
-      <w:r>
-        <w:t xml:space="preserve"> hotel on land</w:t>
-      </w:r>
-      <w:r>
-        <w:t xml:space="preserve">. And if you’re </w:t>
+        <w:t xml:space="preserve">it’s CHEAPER than a resort hotel on land. And if you’re </w:t>
       </w:r>
       <w:r>
         <w:t xml:space="preserve">anything </w:t>
@@ -389,13 +362,7 @@
         <w:rPr>
           <w:shd w:val="clear" w:color="auto" w:fill="FFFFFF"/>
         </w:rPr>
-        <w:t xml:space="preserve">Cruise lines are targeting the vacation, travel, and leisure market; the same market as hotels and resorts: </w:t>
-      </w:r>
-      <w:r>
-        <w:rPr>
-          <w:shd w:val="clear" w:color="auto" w:fill="FFFFFF"/>
-        </w:rPr>
-        <w:t xml:space="preserve">like </w:t>
+        <w:t xml:space="preserve">Cruise lines are targeting the vacation, travel, and leisure market; the same market as hotels and resorts: like </w:t>
       </w:r>
       <w:r>
         <w:rPr>
@@ -578,212 +545,226 @@
         <w:t>are</w:t>
       </w:r>
       <w:r>
-        <w:t xml:space="preserve"> sold at a 24.4% LOSS. That is a WSB style degenerate loss. And this is from supposedly ‘wealthy’ customer</w:t>
+        <w:t xml:space="preserve"> sold at a 24.4% LOSS. That is a WSB style degenerate loss. And this is from supposedly ‘wealthy’ customers. What the hell are they thinking!?</w:t>
+      </w:r>
+      <w:r>
+        <w:t xml:space="preserve"> And why is the title of the video “the ingenious business behind cruise lines?”</w:t>
+      </w:r>
+    </w:p>
+    <w:p>
+      <w:proofErr w:type="gramStart"/>
+      <w:r>
+        <w:lastRenderedPageBreak/>
+        <w:t>Well</w:t>
+      </w:r>
+      <w:proofErr w:type="gramEnd"/>
+      <w:r>
+        <w:t xml:space="preserve"> it’s simple, c</w:t>
+      </w:r>
+      <w:r>
+        <w:t>ruise liners make money the same way as ‘free’ phone apps like Candy Crush and Raid Shadow Legends do.</w:t>
+      </w:r>
+      <w:r>
+        <w:t xml:space="preserve"> </w:t>
+      </w:r>
+      <w:r>
+        <w:t>All they have to do is get you on the ship; and once you’re there, all the premium unlocks are waiting around for you</w:t>
+      </w:r>
+      <w:r>
+        <w:t xml:space="preserve">: from </w:t>
+      </w:r>
+      <w:r>
+        <w:t xml:space="preserve">fancier cuisine, alcohol, </w:t>
+      </w:r>
+      <w:proofErr w:type="spellStart"/>
+      <w:r>
+        <w:t>broadway</w:t>
+      </w:r>
+      <w:proofErr w:type="spellEnd"/>
+      <w:r>
+        <w:t xml:space="preserve"> shows, opera</w:t>
       </w:r>
       <w:r>
         <w:t>s</w:t>
       </w:r>
       <w:r>
-        <w:t>. What the hell are they thinking!?</w:t>
-      </w:r>
-      <w:r>
-        <w:t xml:space="preserve"> And why is the title of the video “the ingenious business behind cruise lines?”</w:t>
-      </w:r>
-    </w:p>
-    <w:p>
-      <w:r>
-        <w:lastRenderedPageBreak/>
-        <w:t>Well it’s simple, c</w:t>
-      </w:r>
-      <w:r>
-        <w:t>ruise liners make money the same way as the ‘free’ phone apps like Candy Crush and Raid Shadow Legends do.</w:t>
+        <w:t>, orchestras, go-karting, sky diving</w:t>
+      </w:r>
+      <w:r>
+        <w:t>,</w:t>
+      </w:r>
+      <w:r>
+        <w:t xml:space="preserve"> spas, massages,</w:t>
+      </w:r>
+      <w:r>
+        <w:t xml:space="preserve"> lounges,</w:t>
+      </w:r>
+      <w:r>
+        <w:t xml:space="preserve"> gift shops, the casino, and a million other </w:t>
+      </w:r>
+      <w:r>
+        <w:t xml:space="preserve">premium </w:t>
+      </w:r>
+      <w:r>
+        <w:t>activities</w:t>
+      </w:r>
+      <w:r>
+        <w:t>.</w:t>
+      </w:r>
+      <w:r>
+        <w:t xml:space="preserve"> There is literally </w:t>
+      </w:r>
+      <w:r>
+        <w:t>some premium activity</w:t>
+      </w:r>
+      <w:r>
+        <w:t xml:space="preserve"> for everybody. And lets be real, if you’re on vacation you’re not </w:t>
+      </w:r>
+      <w:proofErr w:type="spellStart"/>
+      <w:r>
+        <w:t>gonna</w:t>
+      </w:r>
+      <w:proofErr w:type="spellEnd"/>
+      <w:r>
+        <w:t xml:space="preserve"> be thinking</w:t>
+      </w:r>
+      <w:r>
+        <w:t xml:space="preserve"> that much</w:t>
       </w:r>
       <w:r>
         <w:t xml:space="preserve"> </w:t>
       </w:r>
       <w:r>
-        <w:t>All they have to do is get you on the ship; and once you’re there, all the premium unlocks are waiting around for you</w:t>
-      </w:r>
-      <w:r>
-        <w:t xml:space="preserve">: from </w:t>
-      </w:r>
-      <w:r>
-        <w:t xml:space="preserve">fancier cuisine, alcohol, </w:t>
+        <w:t xml:space="preserve">on </w:t>
+      </w:r>
+      <w:r>
+        <w:t xml:space="preserve">spending an extra 20-30 bucks </w:t>
+      </w:r>
+      <w:r>
+        <w:t xml:space="preserve">for the stuff you want to do. You’re just </w:t>
       </w:r>
       <w:proofErr w:type="spellStart"/>
       <w:r>
-        <w:t>broadway</w:t>
+        <w:t>gonna</w:t>
       </w:r>
       <w:proofErr w:type="spellEnd"/>
       <w:r>
-        <w:t xml:space="preserve"> shows, opera</w:t>
-      </w:r>
-      <w:r>
-        <w:t>s</w:t>
-      </w:r>
-      <w:r>
-        <w:t>, orchestras, go-karting, sky diving</w:t>
-      </w:r>
-      <w:r>
-        <w:t>,</w:t>
-      </w:r>
-      <w:r>
-        <w:t xml:space="preserve"> spas, massages,</w:t>
-      </w:r>
-      <w:r>
-        <w:t xml:space="preserve"> lounges,</w:t>
-      </w:r>
-      <w:r>
-        <w:t xml:space="preserve"> gift shops, the casino, and a million other </w:t>
-      </w:r>
-      <w:r>
-        <w:t xml:space="preserve">premium </w:t>
-      </w:r>
-      <w:r>
-        <w:t>activities</w:t>
+        <w:t xml:space="preserve"> do it.</w:t>
+      </w:r>
+    </w:p>
+    <w:p>
+      <w:r>
+        <w:t>But something still doesn’t add up, places like Disney World do that too</w:t>
+      </w:r>
+      <w:r>
+        <w:t xml:space="preserve">. </w:t>
+      </w:r>
+      <w:r>
+        <w:t xml:space="preserve">Surely, they are cheaper: they do this on land and not in the middle of </w:t>
+      </w:r>
+      <w:r>
+        <w:t xml:space="preserve">damn </w:t>
+      </w:r>
+      <w:r>
+        <w:t>the ocean.</w:t>
+      </w:r>
+    </w:p>
+    <w:p>
+      <w:r>
+        <w:t>Well friend, let me tell you about a little something called *</w:t>
+      </w:r>
+      <w:proofErr w:type="spellStart"/>
+      <w:r>
+        <w:t>spongbob</w:t>
+      </w:r>
+      <w:proofErr w:type="spellEnd"/>
+      <w:r>
+        <w:t xml:space="preserve"> rainbow effect* third world labor. Not to be confused with slave labor. Definitely not slave labor. Compared to Disney World, the cruise line corporations pay most of their crew pennies.</w:t>
+      </w:r>
+    </w:p>
+    <w:p>
+      <w:r>
+        <w:t>*</w:t>
+      </w:r>
+      <w:r>
+        <w:t xml:space="preserve">Disney wage, </w:t>
+      </w:r>
+      <w:r>
+        <w:t>slide whistle</w:t>
+      </w:r>
+      <w:r>
+        <w:t>, number roll down, plop sound, Argentinian covered in mud*</w:t>
+      </w:r>
+    </w:p>
+    <w:p>
+      <w:r>
+        <w:t>But compared to their country’s normal jobs, t</w:t>
+      </w:r>
+      <w:r>
+        <w:t>he crew that works on the ships are paid HANDSOMELY. They are often given room and board for free while on the ship</w:t>
+      </w:r>
+      <w:r>
+        <w:t xml:space="preserve"> and</w:t>
+      </w:r>
+      <w:r>
+        <w:t xml:space="preserve"> they </w:t>
+      </w:r>
+      <w:r>
+        <w:t>collect</w:t>
+      </w:r>
+      <w:r>
+        <w:t xml:space="preserve"> tips (which when </w:t>
+      </w:r>
+      <w:proofErr w:type="gramStart"/>
+      <w:r>
+        <w:t>your</w:t>
+      </w:r>
+      <w:proofErr w:type="gramEnd"/>
+      <w:r>
+        <w:t xml:space="preserve"> talking about the vacation crowd, can be a lot of money), </w:t>
+      </w:r>
+      <w:r>
+        <w:t>and even the back of house (</w:t>
+      </w:r>
+      <w:proofErr w:type="spellStart"/>
+      <w:r>
+        <w:t>yknow</w:t>
+      </w:r>
+      <w:proofErr w:type="spellEnd"/>
+      <w:r>
+        <w:t xml:space="preserve"> the room cleaners, the chefs, the information clerks) get tipped out of an automatic daily gratuity or a “discretionary service charge”. And this works great for the cruise line, they don’t have to pay their employees that much because they get most of their </w:t>
+      </w:r>
+      <w:r>
+        <w:t>pay</w:t>
+      </w:r>
+      <w:r>
+        <w:t xml:space="preserve"> in tips, they don’t have to follow the strict labor regulations of first world countries</w:t>
+      </w:r>
+      <w:r>
+        <w:t xml:space="preserve"> (pension, </w:t>
+      </w:r>
+      <w:proofErr w:type="spellStart"/>
+      <w:r>
+        <w:t>workmans</w:t>
+      </w:r>
+      <w:proofErr w:type="spellEnd"/>
+      <w:r>
+        <w:t xml:space="preserve"> comp, labor laws)</w:t>
+      </w:r>
+      <w:r>
+        <w:t xml:space="preserve">, and the workers are happy because they make more than they would normally. It’s the trifecta for </w:t>
+      </w:r>
+      <w:r>
+        <w:t xml:space="preserve">payroll reduction that most </w:t>
+      </w:r>
+      <w:r>
+        <w:t>corporation</w:t>
+      </w:r>
+      <w:r>
+        <w:t>s dream of</w:t>
       </w:r>
       <w:r>
         <w:t>.</w:t>
-      </w:r>
-      <w:r>
-        <w:t xml:space="preserve"> There is literally something for everybody, from the guys that want to relax, to those looking for some family fun, to thrill seekers, to foodies, to </w:t>
-      </w:r>
-      <w:r>
-        <w:t>the travelers and adventurers</w:t>
-      </w:r>
-      <w:r>
-        <w:t xml:space="preserve">. And lets be real, if you’re on vacation you’re not </w:t>
-      </w:r>
-      <w:proofErr w:type="spellStart"/>
-      <w:r>
-        <w:t>gonna</w:t>
-      </w:r>
-      <w:proofErr w:type="spellEnd"/>
-      <w:r>
-        <w:t xml:space="preserve"> be thinking</w:t>
-      </w:r>
-      <w:r>
-        <w:t xml:space="preserve"> that much</w:t>
-      </w:r>
-      <w:r>
-        <w:t xml:space="preserve"> </w:t>
-      </w:r>
-      <w:r>
-        <w:t xml:space="preserve">on </w:t>
-      </w:r>
-      <w:r>
-        <w:t xml:space="preserve">spending an extra 20-30 bucks </w:t>
-      </w:r>
-      <w:r>
-        <w:t xml:space="preserve">for the stuff you want to do. You’re just </w:t>
-      </w:r>
-      <w:proofErr w:type="spellStart"/>
-      <w:r>
-        <w:t>gonna</w:t>
-      </w:r>
-      <w:proofErr w:type="spellEnd"/>
-      <w:r>
-        <w:t xml:space="preserve"> do it.</w:t>
-      </w:r>
-    </w:p>
-    <w:p>
-      <w:r>
-        <w:t>But something still doesn’t add up, places like Disney World do that too, why wouldn’t I just</w:t>
-      </w:r>
-      <w:r>
-        <w:t xml:space="preserve"> go there and</w:t>
-      </w:r>
-      <w:r>
-        <w:t xml:space="preserve"> invest in the mouse.</w:t>
-      </w:r>
-      <w:r>
-        <w:t xml:space="preserve"> Surely, they are cheaper: they do this on land and not in the middle of the ocean.</w:t>
-      </w:r>
-    </w:p>
-    <w:p>
-      <w:r>
-        <w:t>Well friend, let me tell you about a little something called *</w:t>
-      </w:r>
-      <w:proofErr w:type="spellStart"/>
-      <w:r>
-        <w:t>spongbob</w:t>
-      </w:r>
-      <w:proofErr w:type="spellEnd"/>
-      <w:r>
-        <w:t xml:space="preserve"> rainbow effect* third world labor. Not to be confused with slave labor. Definitely not slave labor. Compared to Disney World, the cruise line corporations pay most of their crew pennies.</w:t>
-      </w:r>
-    </w:p>
-    <w:p>
-      <w:r>
-        <w:t>*</w:t>
-      </w:r>
-      <w:r>
-        <w:t xml:space="preserve">Disney wage, </w:t>
-      </w:r>
-      <w:r>
-        <w:t>slide whistle</w:t>
-      </w:r>
-      <w:r>
-        <w:t>, number roll down, plop sound, Argentinian covered in mud*</w:t>
-      </w:r>
-    </w:p>
-    <w:p>
-      <w:r>
-        <w:t xml:space="preserve">But </w:t>
-      </w:r>
-      <w:r>
-        <w:t>compared to their country’s normal jobs</w:t>
-      </w:r>
-      <w:r>
-        <w:t>, t</w:t>
-      </w:r>
-      <w:r>
-        <w:t>he crew that works on the ships are paid HANDSOMELY. They are often given room and board for free while on the ship</w:t>
-      </w:r>
-      <w:r>
-        <w:t xml:space="preserve"> and</w:t>
-      </w:r>
-      <w:r>
-        <w:t xml:space="preserve"> they </w:t>
-      </w:r>
-      <w:r>
-        <w:t>collect</w:t>
-      </w:r>
-      <w:r>
-        <w:t xml:space="preserve"> tips (which when </w:t>
-      </w:r>
-      <w:proofErr w:type="gramStart"/>
-      <w:r>
-        <w:t>your</w:t>
-      </w:r>
-      <w:proofErr w:type="gramEnd"/>
-      <w:r>
-        <w:t xml:space="preserve"> talking about the vacation crowd, can be a lot of money), </w:t>
-      </w:r>
-      <w:r>
-        <w:t>and even the back of house (</w:t>
-      </w:r>
-      <w:proofErr w:type="spellStart"/>
-      <w:r>
-        <w:t>yknow</w:t>
-      </w:r>
-      <w:proofErr w:type="spellEnd"/>
-      <w:r>
-        <w:t xml:space="preserve"> the room cleaners, the chefs, the information clerks) get tipped out of an automatic daily gratuity or a “discretionary service charge”. And this works great for the cruise line, they don’t have to pay their employees that much because they get most of their money in tips, they don’t have to follow the strict labor regulations of first world countries</w:t>
-      </w:r>
-      <w:r>
-        <w:t xml:space="preserve"> (pension, </w:t>
-      </w:r>
-      <w:proofErr w:type="spellStart"/>
-      <w:r>
-        <w:t>workmans</w:t>
-      </w:r>
-      <w:proofErr w:type="spellEnd"/>
-      <w:r>
-        <w:t xml:space="preserve"> comp, labor laws)</w:t>
-      </w:r>
-      <w:r>
-        <w:t>, and the workers are happy because they make more than they would normally. It’s literally the trifecta for any corporation.</w:t>
       </w:r>
     </w:p>
     <w:p>
@@ -812,10 +793,7 @@
         </w:numPr>
       </w:pPr>
       <w:r>
-        <w:t xml:space="preserve">For example: </w:t>
-      </w:r>
-      <w:r>
-        <w:t>RCL made a net income before taxes of $1,908 million in 2019, they paid all of $8 million, in taxes, that is a tax rate of 0.4%! And th</w:t>
+        <w:t>For example: RCL made a net income before taxes of $1,908 million in 2019, they paid all of $8 million, in taxes, that is a tax rate of 0.4%! And th</w:t>
       </w:r>
       <w:r>
         <w:t>at is on the higher end</w:t>
@@ -884,28 +862,7 @@
         </w:numPr>
       </w:pPr>
       <w:r>
-        <w:t>And they save money by just, not needing land. Cruise ships are</w:t>
-      </w:r>
-      <w:r>
-        <w:t xml:space="preserve"> a depreciating asset giving it a</w:t>
-      </w:r>
-      <w:r>
-        <w:t xml:space="preserve">n accounting tax </w:t>
-      </w:r>
-      <w:r>
-        <w:t xml:space="preserve">benefit over </w:t>
-      </w:r>
-      <w:r>
-        <w:t>hotels</w:t>
-      </w:r>
-      <w:r>
-        <w:t xml:space="preserve">, </w:t>
-      </w:r>
-      <w:r>
-        <w:t xml:space="preserve">where the land </w:t>
-      </w:r>
-      <w:r>
-        <w:t>is either leased or non-depreciable.</w:t>
+        <w:t>And they save money by just, not needing land. Cruise ships are a depreciating asset giving it an accounting tax benefit over hotels, where the land is either leased or non-depreciable.</w:t>
       </w:r>
     </w:p>
     <w:p>
@@ -913,17 +870,17 @@
         <w:t>After all these savings, how much do they actually make, what are their profit margins.</w:t>
       </w:r>
       <w:r>
-        <w:t xml:space="preserve"> Well if we combine the top three corporations, together they made TODO in sales in 2019. With an EBITDA of </w:t>
+        <w:t xml:space="preserve"> Well if we combine the top three corporations, together they made TODO in sales in 2019. With an EBITDA of TODO.</w:t>
+      </w:r>
+      <w:r>
+        <w:t xml:space="preserve"> </w:t>
+      </w:r>
+      <w:r>
+        <w:t xml:space="preserve">That is an EBITDA profit margin of TODO. *Play celebration music* And that means nothing to </w:t>
       </w:r>
       <w:r>
         <w:lastRenderedPageBreak/>
-        <w:t>TODO.</w:t>
-      </w:r>
-      <w:r>
-        <w:t xml:space="preserve"> </w:t>
-      </w:r>
-      <w:r>
-        <w:t xml:space="preserve">That is an EBITDA profit margin of TODO. *Play celebration music* And that means nothing to anybody, so lets compare them to hotels and resorts *click sound, pop up instantly* Now you can see that they retain more earnings than the hotel industry. </w:t>
+        <w:t xml:space="preserve">anybody, so lets compare them to hotels and resorts *click sound, pop up instantly* Now you can see that they retain more earnings than the hotel industry. </w:t>
       </w:r>
     </w:p>
     <w:p/>
@@ -985,10 +942,7 @@
     </w:p>
     <w:p>
       <w:r>
-        <w:t>And after all t</w:t>
-      </w:r>
-      <w:r>
-        <w:t>he travel, hospitality, and services industry is already in a deep hole, how much lower can it dig</w:t>
+        <w:t>And after all the travel, hospitality, and services industry is already in a deep hole, how much lower can it dig</w:t>
       </w:r>
     </w:p>
     <w:p>
@@ -1149,13 +1103,7 @@
     <w:p>
       <w:r>
         <w:lastRenderedPageBreak/>
-        <w:t xml:space="preserve">That’s a leverage ratio of TODO x (from Yahoo), that’s more than our friend BILL BIG BALL HWANG, and he’s in jail now! *reverse sound* wait a second that’s not right *pivot to tapping sound over excel spread sheet to calculate leverage ratio* </w:t>
-      </w:r>
-      <w:r>
-        <w:t>*</w:t>
-      </w:r>
-      <w:r>
-        <w:t xml:space="preserve">question marks popping on the Yahoo number* Now this friends is why you don’t trust no one. Ok so they have a leverage ratio of TODO, which is still very high. </w:t>
+        <w:t xml:space="preserve">That’s a leverage ratio of TODO x (from Yahoo), that’s more than our friend BILL BIG BALL HWANG, and he’s in jail now! *reverse sound* wait a second that’s not right *pivot to tapping sound over excel spread sheet to calculate leverage ratio* *question marks popping on the Yahoo number* Now this friends is why you don’t trust no one. Ok so they have a leverage ratio of TODO, which is still very high. </w:t>
       </w:r>
       <w:r>
         <w:t>And here’s a bunch of other leverage ratios in case you want them</w:t>

</xml_diff>